<commit_message>
BOGMAS BTC Linear Reg and Pearson Corr Analysis
</commit_message>
<xml_diff>
--- a/Machine_Learning.docx
+++ b/Machine_Learning.docx
@@ -2232,6 +2232,16 @@
         <w:t>RAE = Relative Absolute Error</w:t>
       </w:r>
     </w:p>
+    <w:p>
+      <w:r>
+        <w:t>RSE = Relative Squared Error</w:t>
+      </w:r>
+    </w:p>
+    <w:p>
+      <w:r>
+        <w:t>R^2 = Isnt an error but shows accuracy of the model.</w:t>
+      </w:r>
+    </w:p>
     <w:p/>
     <w:p>
       <w:r>
@@ -2239,6 +2249,32 @@
       </w:r>
     </w:p>
     <w:p/>
+    <w:p>
+      <w:pPr>
+        <w:rPr>
+          <w:b/>
+          <w:bCs/>
+        </w:rPr>
+      </w:pPr>
+      <w:r>
+        <w:rPr>
+          <w:b/>
+          <w:bCs/>
+        </w:rPr>
+        <w:t>Calculations</w:t>
+      </w:r>
+    </w:p>
+    <w:p/>
+    <w:p>
+      <w:r>
+        <w:t>R-Squared (Coefficient of Determination) quantifies the proportion of variance in the dependent variable that is explained by the independent variable in a regression model. This provides an indiciation of how well the regression model fits the data.</w:t>
+      </w:r>
+    </w:p>
+    <w:p>
+      <w:r>
+        <w:t>R-Squared value ranges for 0 – 1 where 1indicates the models explains all variability and 0 means it does not explain any.</w:t>
+      </w:r>
+    </w:p>
     <w:sectPr>
       <w:pgSz w:w="11906" w:h="16838"/>
       <w:pgMar w:top="1440" w:right="1440" w:bottom="1440" w:left="1440" w:header="708" w:footer="708" w:gutter="0"/>

</xml_diff>

<commit_message>
Linear Regression Review plus sigmoid regression
</commit_message>
<xml_diff>
--- a/Machine_Learning.docx
+++ b/Machine_Learning.docx
@@ -118,8 +118,13 @@
         </w:numPr>
       </w:pPr>
       <w:r>
-        <w:t>Multiclass Predcition</w:t>
-      </w:r>
+        <w:t xml:space="preserve">Multiclass </w:t>
+      </w:r>
+      <w:proofErr w:type="spellStart"/>
+      <w:r>
+        <w:t>Predcition</w:t>
+      </w:r>
+      <w:proofErr w:type="spellEnd"/>
     </w:p>
     <w:p>
       <w:pPr>
@@ -206,9 +211,19 @@
           <w:numId w:val="2"/>
         </w:numPr>
       </w:pPr>
-      <w:r>
-        <w:t>Classsific ation</w:t>
-      </w:r>
+      <w:proofErr w:type="spellStart"/>
+      <w:r>
+        <w:t>Classsific</w:t>
+      </w:r>
+      <w:proofErr w:type="spellEnd"/>
+      <w:r>
+        <w:t xml:space="preserve"> </w:t>
+      </w:r>
+      <w:proofErr w:type="spellStart"/>
+      <w:r>
+        <w:t>ation</w:t>
+      </w:r>
+      <w:proofErr w:type="spellEnd"/>
     </w:p>
     <w:p>
       <w:pPr>
@@ -242,9 +257,11 @@
           <w:numId w:val="2"/>
         </w:numPr>
       </w:pPr>
+      <w:proofErr w:type="spellStart"/>
       <w:r>
         <w:t>Scipy</w:t>
       </w:r>
+      <w:proofErr w:type="spellEnd"/>
     </w:p>
     <w:p/>
     <w:p>
@@ -272,8 +289,13 @@
           <w:numId w:val="2"/>
         </w:numPr>
       </w:pPr>
-      <w:r>
-        <w:t>Predicitng Economic Trends</w:t>
+      <w:proofErr w:type="spellStart"/>
+      <w:r>
+        <w:t>Predicitng</w:t>
+      </w:r>
+      <w:proofErr w:type="spellEnd"/>
+      <w:r>
+        <w:t xml:space="preserve"> Economic Trends</w:t>
       </w:r>
     </w:p>
     <w:p>
@@ -629,8 +651,13 @@
     </w:p>
     <w:p>
       <w:r>
-        <w:t>Supervised Learning basically means to teach the model</w:t>
-      </w:r>
+        <w:t xml:space="preserve">Supervised Learning basically means to teach the </w:t>
+      </w:r>
+      <w:proofErr w:type="gramStart"/>
+      <w:r>
+        <w:t>model</w:t>
+      </w:r>
+      <w:proofErr w:type="gramEnd"/>
     </w:p>
     <w:p>
       <w:r>
@@ -646,8 +673,17 @@
       </w:pPr>
       <w:r>
         <w:lastRenderedPageBreak/>
-        <w:t xml:space="preserve">The names of rows are the datas </w:t>
-      </w:r>
+        <w:t xml:space="preserve">The names of rows are the </w:t>
+      </w:r>
+      <w:proofErr w:type="spellStart"/>
+      <w:r>
+        <w:t>datas</w:t>
+      </w:r>
+      <w:proofErr w:type="spellEnd"/>
+      <w:r>
+        <w:t xml:space="preserve"> </w:t>
+      </w:r>
+      <w:proofErr w:type="gramStart"/>
       <w:r>
         <w:rPr>
           <w:b/>
@@ -655,11 +691,14 @@
         </w:rPr>
         <w:t>Attributes</w:t>
       </w:r>
+      <w:proofErr w:type="gramEnd"/>
     </w:p>
     <w:p>
       <w:r>
         <w:t xml:space="preserve">A row is referred to as an </w:t>
       </w:r>
+      <w:proofErr w:type="spellStart"/>
+      <w:proofErr w:type="gramStart"/>
       <w:r>
         <w:rPr>
           <w:b/>
@@ -667,52 +706,85 @@
         </w:rPr>
         <w:t>obseervation</w:t>
       </w:r>
-    </w:p>
-    <w:p>
-      <w:pPr>
-        <w:rPr>
-          <w:b/>
-          <w:bCs/>
-        </w:rPr>
-      </w:pPr>
-      <w:r>
-        <w:t>The colums data is</w:t>
-      </w:r>
-      <w:r>
-        <w:rPr>
-          <w:b/>
-          <w:bCs/>
-        </w:rPr>
-        <w:t xml:space="preserve"> features</w:t>
-      </w:r>
-    </w:p>
-    <w:p>
-      <w:pPr>
-        <w:rPr>
-          <w:b/>
-          <w:bCs/>
-        </w:rPr>
-      </w:pPr>
-      <w:r>
-        <w:rPr>
-          <w:b/>
-          <w:bCs/>
-        </w:rPr>
-        <w:t>Every data point will have an attribute a feature and a label</w:t>
-      </w:r>
-    </w:p>
-    <w:p>
-      <w:pPr>
-        <w:rPr>
-          <w:b/>
-          <w:bCs/>
-        </w:rPr>
-      </w:pPr>
-    </w:p>
-    <w:p>
-      <w:r>
-        <w:t>Data can either be numerical or categorical</w:t>
-      </w:r>
+      <w:proofErr w:type="spellEnd"/>
+      <w:proofErr w:type="gramEnd"/>
+    </w:p>
+    <w:p>
+      <w:pPr>
+        <w:rPr>
+          <w:b/>
+          <w:bCs/>
+        </w:rPr>
+      </w:pPr>
+      <w:r>
+        <w:t xml:space="preserve">The </w:t>
+      </w:r>
+      <w:proofErr w:type="spellStart"/>
+      <w:r>
+        <w:t>colums</w:t>
+      </w:r>
+      <w:proofErr w:type="spellEnd"/>
+      <w:r>
+        <w:t xml:space="preserve"> data is</w:t>
+      </w:r>
+      <w:r>
+        <w:rPr>
+          <w:b/>
+          <w:bCs/>
+        </w:rPr>
+        <w:t xml:space="preserve"> </w:t>
+      </w:r>
+      <w:proofErr w:type="gramStart"/>
+      <w:r>
+        <w:rPr>
+          <w:b/>
+          <w:bCs/>
+        </w:rPr>
+        <w:t>features</w:t>
+      </w:r>
+      <w:proofErr w:type="gramEnd"/>
+    </w:p>
+    <w:p>
+      <w:pPr>
+        <w:rPr>
+          <w:b/>
+          <w:bCs/>
+        </w:rPr>
+      </w:pPr>
+      <w:r>
+        <w:rPr>
+          <w:b/>
+          <w:bCs/>
+        </w:rPr>
+        <w:t xml:space="preserve">Every data point will have an attribute a feature and a </w:t>
+      </w:r>
+      <w:proofErr w:type="gramStart"/>
+      <w:r>
+        <w:rPr>
+          <w:b/>
+          <w:bCs/>
+        </w:rPr>
+        <w:t>label</w:t>
+      </w:r>
+      <w:proofErr w:type="gramEnd"/>
+    </w:p>
+    <w:p>
+      <w:pPr>
+        <w:rPr>
+          <w:b/>
+          <w:bCs/>
+        </w:rPr>
+      </w:pPr>
+    </w:p>
+    <w:p>
+      <w:r>
+        <w:t xml:space="preserve">Data can either be numerical or </w:t>
+      </w:r>
+      <w:proofErr w:type="gramStart"/>
+      <w:r>
+        <w:t>categorical</w:t>
+      </w:r>
+      <w:proofErr w:type="gramEnd"/>
     </w:p>
     <w:p/>
     <w:p>
@@ -744,7 +816,15 @@
         </w:numPr>
       </w:pPr>
       <w:r>
-        <w:t>Classification is the process of prediciting a discrete class label or category.</w:t>
+        <w:t xml:space="preserve">Classification is the process of </w:t>
+      </w:r>
+      <w:proofErr w:type="spellStart"/>
+      <w:r>
+        <w:t>prediciting</w:t>
+      </w:r>
+      <w:proofErr w:type="spellEnd"/>
+      <w:r>
+        <w:t xml:space="preserve"> a discrete class label or category.</w:t>
       </w:r>
     </w:p>
     <w:p>
@@ -772,7 +852,23 @@
     </w:p>
     <w:p>
       <w:r>
-        <w:t>Dimension Reduction, Density Esimation, Market Basket Analysis and Clustering and the most commonly used ML Techniques. Dimension Reduction/Feature Selection play a large role in reducing redundant features to make classification easier. Market Basket Analysis works on the premise that if you buy certain things, you will buy certain other things. Density Estimation is used to find structures within data.</w:t>
+        <w:t xml:space="preserve">Dimension Reduction, Density </w:t>
+      </w:r>
+      <w:proofErr w:type="spellStart"/>
+      <w:r>
+        <w:t>Esimation</w:t>
+      </w:r>
+      <w:proofErr w:type="spellEnd"/>
+      <w:r>
+        <w:t xml:space="preserve">, Market Basket Analysis and Clustering and the </w:t>
+      </w:r>
+      <w:proofErr w:type="gramStart"/>
+      <w:r>
+        <w:t>most commonly used</w:t>
+      </w:r>
+      <w:proofErr w:type="gramEnd"/>
+      <w:r>
+        <w:t xml:space="preserve"> ML Techniques. Dimension Reduction/Feature Selection play a large role in reducing redundant features to make classification easier. Market Basket Analysis works on the premise that if you buy certain things, you will buy certain other things. Density Estimation is used to find structures within data.</w:t>
       </w:r>
     </w:p>
     <w:p>
@@ -780,8 +876,23 @@
         <w:t>Clustering is a very popular unsupervised learning technique, used for grouping data points that are somehow similar. Cluster analysis</w:t>
       </w:r>
       <w:r>
-        <w:t>, can be used to segment cumstomers etc etc</w:t>
-      </w:r>
+        <w:t xml:space="preserve">, can be used to segment </w:t>
+      </w:r>
+      <w:proofErr w:type="spellStart"/>
+      <w:r>
+        <w:t>cumstomers</w:t>
+      </w:r>
+      <w:proofErr w:type="spellEnd"/>
+      <w:r>
+        <w:t xml:space="preserve"> etc </w:t>
+      </w:r>
+      <w:proofErr w:type="spellStart"/>
+      <w:proofErr w:type="gramStart"/>
+      <w:r>
+        <w:t>etc</w:t>
+      </w:r>
+      <w:proofErr w:type="spellEnd"/>
+      <w:proofErr w:type="gramEnd"/>
     </w:p>
     <w:p/>
     <w:p>
@@ -801,7 +912,15 @@
     </w:p>
     <w:p>
       <w:r>
-        <w:t>The process of regression looks to predict a continuous values (what is the relationship between things?). In regression there are 2 types of variables, dependent and independent.</w:t>
+        <w:t xml:space="preserve">The process of regression looks to predict a </w:t>
+      </w:r>
+      <w:proofErr w:type="gramStart"/>
+      <w:r>
+        <w:t>continuous values</w:t>
+      </w:r>
+      <w:proofErr w:type="gramEnd"/>
+      <w:r>
+        <w:t xml:space="preserve"> (what is the relationship between things?). In regression there are 2 types of variables, dependent and independent.</w:t>
       </w:r>
     </w:p>
     <w:p>
@@ -885,8 +1004,13 @@
         </w:numPr>
       </w:pPr>
       <w:r>
-        <w:t>Multiple regression: When multiple independent variables describe one dependent</w:t>
-      </w:r>
+        <w:t xml:space="preserve">Multiple regression: When multiple independent variables describe one </w:t>
+      </w:r>
+      <w:proofErr w:type="gramStart"/>
+      <w:r>
+        <w:t>dependent</w:t>
+      </w:r>
+      <w:proofErr w:type="gramEnd"/>
     </w:p>
     <w:p>
       <w:pPr>
@@ -1103,8 +1227,13 @@
       </w:r>
     </w:p>
     <w:p>
-      <w:r>
-        <w:t>So the independent variables can be measured on a continuous or categorical scale.</w:t>
+      <w:proofErr w:type="gramStart"/>
+      <w:r>
+        <w:t>So</w:t>
+      </w:r>
+      <w:proofErr w:type="gramEnd"/>
+      <w:r>
+        <w:t xml:space="preserve"> the independent variables can be measured on a continuous or categorical scale.</w:t>
       </w:r>
     </w:p>
     <w:p>
@@ -1136,8 +1265,13 @@
         <w:ind w:left="360"/>
       </w:pPr>
       <w:r>
-        <w:t>The line of best fit is representative of the polynomial</w:t>
-      </w:r>
+        <w:t xml:space="preserve">The line of best fit is representative of the </w:t>
+      </w:r>
+      <w:proofErr w:type="gramStart"/>
+      <w:r>
+        <w:t>polynomial</w:t>
+      </w:r>
+      <w:proofErr w:type="gramEnd"/>
     </w:p>
     <w:p>
       <w:pPr>
@@ -1282,24 +1416,42 @@
         <w:ind w:left="360"/>
       </w:pPr>
       <w:r>
-        <w:t>theta one represents the gradient of the line</w:t>
-      </w:r>
-    </w:p>
-    <w:p>
-      <w:pPr>
-        <w:ind w:left="360"/>
-      </w:pPr>
-      <w:r>
-        <w:t xml:space="preserve">theta zero is the intersect </w:t>
-      </w:r>
-    </w:p>
-    <w:p>
-      <w:pPr>
-        <w:ind w:left="360"/>
-      </w:pPr>
-      <w:r>
-        <w:t>they are the coefficients of the linear equation</w:t>
-      </w:r>
+        <w:t xml:space="preserve">theta one represents the gradient of the </w:t>
+      </w:r>
+      <w:proofErr w:type="gramStart"/>
+      <w:r>
+        <w:t>line</w:t>
+      </w:r>
+      <w:proofErr w:type="gramEnd"/>
+    </w:p>
+    <w:p>
+      <w:pPr>
+        <w:ind w:left="360"/>
+      </w:pPr>
+      <w:r>
+        <w:t xml:space="preserve">theta zero is the </w:t>
+      </w:r>
+      <w:proofErr w:type="gramStart"/>
+      <w:r>
+        <w:t>intersect</w:t>
+      </w:r>
+      <w:proofErr w:type="gramEnd"/>
+      <w:r>
+        <w:t xml:space="preserve"> </w:t>
+      </w:r>
+    </w:p>
+    <w:p>
+      <w:pPr>
+        <w:ind w:left="360"/>
+      </w:pPr>
+      <w:r>
+        <w:t xml:space="preserve">they are the coefficients of the linear </w:t>
+      </w:r>
+      <w:proofErr w:type="gramStart"/>
+      <w:r>
+        <w:t>equation</w:t>
+      </w:r>
+      <w:proofErr w:type="gramEnd"/>
     </w:p>
     <w:p>
       <w:pPr>
@@ -1341,8 +1493,13 @@
         <w:ind w:left="360"/>
       </w:pPr>
       <w:r>
-        <w:t>And y-hat is 340</w:t>
-      </w:r>
+        <w:t xml:space="preserve">And y-hat is </w:t>
+      </w:r>
+      <w:proofErr w:type="gramStart"/>
+      <w:r>
+        <w:t>340</w:t>
+      </w:r>
+      <w:proofErr w:type="gramEnd"/>
     </w:p>
     <w:p>
       <w:pPr>
@@ -1373,21 +1530,31 @@
         <w:ind w:left="360"/>
       </w:pPr>
       <w:r>
-        <w:t>The error is 90 or residual error</w:t>
-      </w:r>
-    </w:p>
-    <w:p>
-      <w:pPr>
-        <w:ind w:left="360"/>
-      </w:pPr>
-    </w:p>
-    <w:p>
-      <w:pPr>
-        <w:ind w:left="360"/>
-      </w:pPr>
-      <w:r>
-        <w:t>The residual error is the distance from the observation to the fitted regression line</w:t>
-      </w:r>
+        <w:t xml:space="preserve">The error is 90 or residual </w:t>
+      </w:r>
+      <w:proofErr w:type="gramStart"/>
+      <w:r>
+        <w:t>error</w:t>
+      </w:r>
+      <w:proofErr w:type="gramEnd"/>
+    </w:p>
+    <w:p>
+      <w:pPr>
+        <w:ind w:left="360"/>
+      </w:pPr>
+    </w:p>
+    <w:p>
+      <w:pPr>
+        <w:ind w:left="360"/>
+      </w:pPr>
+      <w:r>
+        <w:t xml:space="preserve">The residual error is the distance from the observation to the fitted regression </w:t>
+      </w:r>
+      <w:proofErr w:type="gramStart"/>
+      <w:r>
+        <w:t>line</w:t>
+      </w:r>
+      <w:proofErr w:type="gramEnd"/>
     </w:p>
     <w:p>
       <w:pPr>
@@ -1402,8 +1569,13 @@
         <w:ind w:left="360"/>
       </w:pPr>
       <w:r>
-        <w:t>Mathematically this is represented by the equation mean squared error</w:t>
-      </w:r>
+        <w:t xml:space="preserve">Mathematically this is represented by the equation mean squared </w:t>
+      </w:r>
+      <w:proofErr w:type="gramStart"/>
+      <w:r>
+        <w:t>error</w:t>
+      </w:r>
+      <w:proofErr w:type="gramEnd"/>
     </w:p>
     <w:p>
       <w:pPr>
@@ -1956,42 +2128,65 @@
         <w:rPr>
           <w:rFonts w:eastAsiaTheme="minorEastAsia"/>
         </w:rPr>
-        <w:t>Maths note: Bars are means, hats are estimates!</w:t>
-      </w:r>
-    </w:p>
-    <w:p>
-      <w:pPr>
-        <w:ind w:left="360"/>
+        <w:t xml:space="preserve">Maths note: Bars are </w:t>
+      </w:r>
+      <w:proofErr w:type="gramStart"/>
+      <w:r>
         <w:rPr>
           <w:rFonts w:eastAsiaTheme="minorEastAsia"/>
         </w:rPr>
-      </w:pPr>
-    </w:p>
-    <w:p>
-      <w:pPr>
-        <w:ind w:left="360"/>
-      </w:pPr>
-    </w:p>
-    <w:p>
-      <w:pPr>
-        <w:ind w:left="360"/>
-      </w:pPr>
-    </w:p>
-    <w:p>
-      <w:pPr>
-        <w:ind w:left="360"/>
-        <w:rPr>
-          <w:b/>
-          <w:bCs/>
-        </w:rPr>
-      </w:pPr>
-      <w:r>
-        <w:rPr>
-          <w:b/>
-          <w:bCs/>
-        </w:rPr>
-        <w:t>Model Evaluation Apporaches</w:t>
-      </w:r>
+        <w:t>means,</w:t>
+      </w:r>
+      <w:proofErr w:type="gramEnd"/>
+      <w:r>
+        <w:rPr>
+          <w:rFonts w:eastAsiaTheme="minorEastAsia"/>
+        </w:rPr>
+        <w:t xml:space="preserve"> hats are estimates!</w:t>
+      </w:r>
+    </w:p>
+    <w:p>
+      <w:pPr>
+        <w:ind w:left="360"/>
+        <w:rPr>
+          <w:rFonts w:eastAsiaTheme="minorEastAsia"/>
+        </w:rPr>
+      </w:pPr>
+    </w:p>
+    <w:p>
+      <w:pPr>
+        <w:ind w:left="360"/>
+      </w:pPr>
+    </w:p>
+    <w:p>
+      <w:pPr>
+        <w:ind w:left="360"/>
+      </w:pPr>
+    </w:p>
+    <w:p>
+      <w:pPr>
+        <w:ind w:left="360"/>
+        <w:rPr>
+          <w:b/>
+          <w:bCs/>
+        </w:rPr>
+      </w:pPr>
+      <w:r>
+        <w:rPr>
+          <w:b/>
+          <w:bCs/>
+        </w:rPr>
+        <w:t xml:space="preserve">Model Evaluation </w:t>
+      </w:r>
+      <w:proofErr w:type="spellStart"/>
+      <w:r>
+        <w:rPr>
+          <w:b/>
+          <w:bCs/>
+        </w:rPr>
+        <w:t>Apporaches</w:t>
+      </w:r>
+      <w:proofErr w:type="spellEnd"/>
     </w:p>
     <w:p>
       <w:pPr>
@@ -2014,7 +2209,15 @@
         <w:ind w:left="360"/>
       </w:pPr>
       <w:r>
-        <w:t>There are 2 apporaches:</w:t>
+        <w:t xml:space="preserve">There are 2 </w:t>
+      </w:r>
+      <w:proofErr w:type="spellStart"/>
+      <w:r>
+        <w:t>apporaches</w:t>
+      </w:r>
+      <w:proofErr w:type="spellEnd"/>
+      <w:r>
+        <w:t>:</w:t>
       </w:r>
     </w:p>
     <w:p>
@@ -2115,7 +2318,15 @@
     </w:p>
     <w:p>
       <w:r>
-        <w:t>Training and testing on the same dataset normally produces a high training accuracy.</w:t>
+        <w:t xml:space="preserve">Training and testing on the same dataset normally </w:t>
+      </w:r>
+      <w:proofErr w:type="gramStart"/>
+      <w:r>
+        <w:t>produces</w:t>
+      </w:r>
+      <w:proofErr w:type="gramEnd"/>
+      <w:r>
+        <w:t xml:space="preserve"> a high training accuracy.</w:t>
       </w:r>
     </w:p>
     <w:p>
@@ -2187,13 +2398,26 @@
       <w:r>
         <w:t xml:space="preserve">In K-fold cross-validation the model is ‘folded’ or divided in K sections. </w:t>
       </w:r>
-      <w:r>
-        <w:t>Eg. 4 folds of 25%. That 25% is used for testing and the other 75% is used for training. The process is then repeated on the next fold.</w:t>
-      </w:r>
-    </w:p>
-    <w:p>
-      <w:r>
-        <w:t>The accuracy for each fold is calculated and the the mean av. Of all folds is the accuracy of the model.</w:t>
+      <w:proofErr w:type="spellStart"/>
+      <w:r>
+        <w:t>Eg.</w:t>
+      </w:r>
+      <w:proofErr w:type="spellEnd"/>
+      <w:r>
+        <w:t xml:space="preserve"> 4 folds of 25%. That 25% is used for testing and the other 75% is used for training. The process is then repeated on the next fold.</w:t>
+      </w:r>
+    </w:p>
+    <w:p>
+      <w:r>
+        <w:t xml:space="preserve">The accuracy for each fold is calculated and the </w:t>
+      </w:r>
+      <w:proofErr w:type="spellStart"/>
+      <w:r>
+        <w:t>the</w:t>
+      </w:r>
+      <w:proofErr w:type="spellEnd"/>
+      <w:r>
+        <w:t xml:space="preserve"> mean av. Of all folds is the accuracy of the model.</w:t>
       </w:r>
     </w:p>
     <w:p>
@@ -2239,7 +2463,15 @@
     </w:p>
     <w:p>
       <w:r>
-        <w:t>R^2 = Isnt an error but shows accuracy of the model.</w:t>
+        <w:t xml:space="preserve">R^2 = </w:t>
+      </w:r>
+      <w:proofErr w:type="spellStart"/>
+      <w:r>
+        <w:t>Isnt</w:t>
+      </w:r>
+      <w:proofErr w:type="spellEnd"/>
+      <w:r>
+        <w:t xml:space="preserve"> an error but shows accuracy of the model.</w:t>
       </w:r>
     </w:p>
     <w:p/>
@@ -2267,12 +2499,46 @@
     <w:p/>
     <w:p>
       <w:r>
-        <w:t>R-Squared (Coefficient of Determination) quantifies the proportion of variance in the dependent variable that is explained by the independent variable in a regression model. This provides an indiciation of how well the regression model fits the data.</w:t>
-      </w:r>
-    </w:p>
-    <w:p>
-      <w:r>
-        <w:t>R-Squared value ranges for 0 – 1 where 1indicates the models explains all variability and 0 means it does not explain any.</w:t>
+        <w:t xml:space="preserve">R-Squared (Coefficient of Determination) quantifies the proportion of variance in the dependent variable that is explained by the independent variable in a regression model. This provides an </w:t>
+      </w:r>
+      <w:proofErr w:type="spellStart"/>
+      <w:r>
+        <w:t>indiciation</w:t>
+      </w:r>
+      <w:proofErr w:type="spellEnd"/>
+      <w:r>
+        <w:t xml:space="preserve"> of how well the regression model fits the data.</w:t>
+      </w:r>
+    </w:p>
+    <w:p>
+      <w:r>
+        <w:t xml:space="preserve">R-Squared value ranges for 0 – 1 where 1indicates the models </w:t>
+      </w:r>
+      <w:proofErr w:type="gramStart"/>
+      <w:r>
+        <w:t>explains</w:t>
+      </w:r>
+      <w:proofErr w:type="gramEnd"/>
+      <w:r>
+        <w:t xml:space="preserve"> all variability and 0 means it does not explain any.</w:t>
+      </w:r>
+    </w:p>
+    <w:p>
+      <w:r>
+        <w:t>Variability is the spread of data points around the central value or the deviation from the mean.</w:t>
+      </w:r>
+    </w:p>
+    <w:p>
+      <w:r>
+        <w:t xml:space="preserve">Correlation refers to the strength of and direction of the linear relationship between two variables. In essence indicating how closely the data points cluster to the trend line correlation is often calculated using </w:t>
+      </w:r>
+      <w:proofErr w:type="gramStart"/>
+      <w:r>
+        <w:t>Pearsons</w:t>
+      </w:r>
+      <w:proofErr w:type="gramEnd"/>
+      <w:r>
+        <w:t xml:space="preserve"> correlations coefficient which ranges from -1 to 1 either a complete negative correlation of total correlation.</w:t>
       </w:r>
     </w:p>
     <w:sectPr>

</xml_diff>